<commit_message>
New translations HIVE TEAMS.docx (French)
</commit_message>
<xml_diff>
--- a/done/French/HIVE TEAMS.docx
+++ b/done/French/HIVE TEAMS.docx
@@ -1,6 +1,6 @@
 
 <file path=word/document.xml><?xml version="1.0" encoding="utf-8"?>
-<w:document xmlns:wpc="http://schemas.microsoft.com/office/word/2010/wordprocessingCanvas" xmlns:mc="http://schemas.openxmlformats.org/markup-compatibility/2006" xmlns:o="urn:schemas-microsoft-com:office:office" xmlns:r="http://schemas.openxmlformats.org/officeDocument/2006/relationships" xmlns:m="http://schemas.openxmlformats.org/officeDocument/2006/math" xmlns:v="urn:schemas-microsoft-com:vml" xmlns:wp14="http://schemas.microsoft.com/office/word/2010/wordprocessingDrawing" xmlns:wp="http://schemas.openxmlformats.org/drawingml/2006/wordprocessingDrawing" xmlns:w10="urn:schemas-microsoft-com:office:word" xmlns:w="http://schemas.openxmlformats.org/wordprocessingml/2006/main" xmlns:w14="http://schemas.microsoft.com/office/word/2010/wordml" xmlns:w15="http://schemas.microsoft.com/office/word/2012/wordml" xmlns:wpg="http://schemas.microsoft.com/office/word/2010/wordprocessingGroup" xmlns:wpi="http://schemas.microsoft.com/office/word/2010/wordprocessingInk" xmlns:wne="http://schemas.microsoft.com/office/word/2006/wordml" xmlns:wps="http://schemas.microsoft.com/office/word/2010/wordprocessingShape" mc:Ignorable="w14 w15 wp14">
+<w:document xmlns:wpc="http://schemas.microsoft.com/office/word/2010/wordprocessingCanvas" xmlns:cx="http://schemas.microsoft.com/office/drawing/2014/chartex" xmlns:cx1="http://schemas.microsoft.com/office/drawing/2015/9/8/chartex" xmlns:cx2="http://schemas.microsoft.com/office/drawing/2015/10/21/chartex" xmlns:cx3="http://schemas.microsoft.com/office/drawing/2016/5/9/chartex" xmlns:cx4="http://schemas.microsoft.com/office/drawing/2016/5/10/chartex" xmlns:cx5="http://schemas.microsoft.com/office/drawing/2016/5/11/chartex" xmlns:cx6="http://schemas.microsoft.com/office/drawing/2016/5/12/chartex" xmlns:cx7="http://schemas.microsoft.com/office/drawing/2016/5/13/chartex" xmlns:cx8="http://schemas.microsoft.com/office/drawing/2016/5/14/chartex" xmlns:mc="http://schemas.openxmlformats.org/markup-compatibility/2006" xmlns:aink="http://schemas.microsoft.com/office/drawing/2016/ink" xmlns:am3d="http://schemas.microsoft.com/office/drawing/2017/model3d" xmlns:o="urn:schemas-microsoft-com:office:office" xmlns:r="http://schemas.openxmlformats.org/officeDocument/2006/relationships" xmlns:m="http://schemas.openxmlformats.org/officeDocument/2006/math" xmlns:v="urn:schemas-microsoft-com:vml" xmlns:wp14="http://schemas.microsoft.com/office/word/2010/wordprocessingDrawing" xmlns:wp="http://schemas.openxmlformats.org/drawingml/2006/wordprocessingDrawing" xmlns:w10="urn:schemas-microsoft-com:office:word" xmlns:w="http://schemas.openxmlformats.org/wordprocessingml/2006/main" xmlns:w14="http://schemas.microsoft.com/office/word/2010/wordml" xmlns:w15="http://schemas.microsoft.com/office/word/2012/wordml" xmlns:w16cid="http://schemas.microsoft.com/office/word/2016/wordml/cid" xmlns:w16se="http://schemas.microsoft.com/office/word/2015/wordml/symex" xmlns:wpg="http://schemas.microsoft.com/office/word/2010/wordprocessingGroup" xmlns:wpi="http://schemas.microsoft.com/office/word/2010/wordprocessingInk" xmlns:wne="http://schemas.microsoft.com/office/word/2006/wordml" xmlns:wps="http://schemas.microsoft.com/office/word/2010/wordprocessingShape" mc:Ignorable="w14 w15 w16se w16cid wp14">
   <w:body>
     <w:p>
       <w:pPr>
@@ -57,50 +57,64 @@
     </w:p>
     <w:p>
       <w:pPr>
-        <w:shd w:val="clear" w:color="auto" w:fill="FFFFFF"/>
-        <w:spacing w:after="0" w:line="264" w:lineRule="atLeast"/>
+        <w:pStyle w:val="Heading1"/>
+        <w:shd w:val="clear" w:color="auto" w:fill="FFFFFF"/>
+        <w:spacing w:before="0" w:beforeAutospacing="0" w:after="0" w:afterAutospacing="0" w:line="264" w:lineRule="atLeast"/>
         <w:jc w:val="center"/>
         <w:textAlignment w:val="baseline"/>
-        <w:outlineLvl w:val="0"/>
-        <w:rPr>
-          <w:rFonts w:ascii="Tahoma" w:eastAsia="Times New Roman" w:hAnsi="Tahoma" w:cs="Tahoma"/>
+        <w:rPr>
+          <w:rFonts w:ascii="Helvetica Neue" w:hAnsi="Helvetica Neue"/>
+          <w:b w:val="0"/>
+          <w:bCs w:val="0"/>
           <w:caps/>
           <w:color w:val="F4B517"/>
           <w:spacing w:val="15"/>
-          <w:kern w:val="36"/>
-          <w:sz w:val="28"/>
-          <w:szCs w:val="28"/>
-        </w:rPr>
-      </w:pPr>
-      <w:r>
-        <w:rPr>
-          <w:rFonts w:ascii="Tahoma" w:hAnsi="Tahoma" w:cs="Tahoma" w:eastAsia="Times New Roman"/>
+          <w:sz w:val="28"/>
+          <w:szCs w:val="28"/>
+        </w:rPr>
+      </w:pPr>
+      <w:r>
+        <w:rPr>
+          <w:rFonts w:ascii="Tahoma" w:hAnsi="Tahoma" w:cs="Tahoma"/>
           <w:caps/>
           <w:color w:val="F4B517"/>
           <w:spacing w:val="15"/>
-          <w:kern w:val="36"/>
-          <w:sz w:val="28"/>
-          <w:szCs w:val="28"/>
-        </w:rPr>
-        <w:t xml:space="preserve"> HIVE TEAM: OUTREACH</w:t>
-      </w:r>
-    </w:p>
-    <w:p>
-      <w:pPr>
-        <w:shd w:val="clear" w:color="auto" w:fill="FFFFFF"/>
-        <w:spacing w:after="0" w:line="312" w:lineRule="atLeast"/>
+          <w:sz w:val="28"/>
+          <w:szCs w:val="28"/>
+        </w:rPr>
+        <w:t xml:space="preserve"> </w:t>
+      </w:r>
+      <w:r>
+        <w:rPr>
+          <w:rFonts w:ascii="Helvetica Neue" w:hAnsi="Helvetica Neue"/>
+          <w:b w:val="0"/>
+          <w:bCs w:val="0"/>
+          <w:caps/>
+          <w:color w:val="F4B517"/>
+          <w:spacing w:val="15"/>
+          <w:sz w:val="28"/>
+          <w:szCs w:val="28"/>
+        </w:rPr>
+        <w:t xml:space="preserve">HIVE TEAM: OUTREACH</w:t>
+      </w:r>
+    </w:p>
+    <w:p>
+      <w:pPr>
+        <w:pStyle w:val="NormalWeb"/>
+        <w:shd w:val="clear" w:color="auto" w:fill="FFFFFF"/>
+        <w:spacing w:before="0" w:beforeAutospacing="0" w:after="0" w:afterAutospacing="0" w:line="312" w:lineRule="atLeast"/>
         <w:jc w:val="center"/>
         <w:textAlignment w:val="baseline"/>
         <w:rPr>
-          <w:rFonts w:ascii="Tahoma" w:eastAsia="Times New Roman" w:hAnsi="Tahoma" w:cs="Tahoma"/>
-          <w:color w:val="252525"/>
-          <w:sz w:val="28"/>
-          <w:szCs w:val="28"/>
-        </w:rPr>
-      </w:pPr>
-      <w:r>
-        <w:rPr>
-          <w:rFonts w:ascii="Tahoma" w:hAnsi="Tahoma" w:cs="Tahoma" w:eastAsia="Times New Roman"/>
+          <w:rFonts w:ascii="inherit" w:hAnsi="inherit"/>
+          <w:color w:val="252525"/>
+          <w:sz w:val="28"/>
+          <w:szCs w:val="28"/>
+        </w:rPr>
+      </w:pPr>
+      <w:r>
+        <w:rPr>
+          <w:rFonts w:ascii="inherit" w:hAnsi="inherit"/>
           <w:color w:val="252525"/>
           <w:sz w:val="28"/>
           <w:szCs w:val="28"/>
@@ -110,20 +124,24 @@
     </w:p>
     <w:p>
       <w:pPr>
-        <w:shd w:val="clear" w:color="auto" w:fill="FFFFFF"/>
-        <w:spacing w:before="105" w:after="120" w:line="264" w:lineRule="atLeast"/>
-        <w:textAlignment w:val="baseline"/>
-        <w:outlineLvl w:val="2"/>
-        <w:rPr>
-          <w:rFonts w:ascii="Tahoma" w:eastAsia="Times New Roman" w:hAnsi="Tahoma" w:cs="Tahoma"/>
-          <w:color w:val="F4B517"/>
-          <w:sz w:val="28"/>
-          <w:szCs w:val="28"/>
-        </w:rPr>
-      </w:pPr>
-      <w:r>
-        <w:rPr>
-          <w:rFonts w:ascii="Tahoma" w:hAnsi="Tahoma" w:cs="Tahoma" w:eastAsia="Times New Roman"/>
+        <w:pStyle w:val="Heading3"/>
+        <w:shd w:val="clear" w:color="auto" w:fill="FFFFFF"/>
+        <w:spacing w:before="105" w:beforeAutospacing="0" w:after="120" w:afterAutospacing="0" w:line="264" w:lineRule="atLeast"/>
+        <w:textAlignment w:val="baseline"/>
+        <w:rPr>
+          <w:rFonts w:ascii="Helvetica Neue" w:hAnsi="Helvetica Neue"/>
+          <w:b w:val="0"/>
+          <w:bCs w:val="0"/>
+          <w:color w:val="F4B517"/>
+          <w:sz w:val="28"/>
+          <w:szCs w:val="28"/>
+        </w:rPr>
+      </w:pPr>
+      <w:r>
+        <w:rPr>
+          <w:rFonts w:ascii="Helvetica Neue" w:hAnsi="Helvetica Neue"/>
+          <w:b w:val="0"/>
+          <w:bCs w:val="0"/>
           <w:color w:val="F4B517"/>
           <w:sz w:val="28"/>
           <w:szCs w:val="28"/>
@@ -134,18 +152,17 @@
     <w:p>
       <w:pPr>
         <w:shd w:val="clear" w:color="auto" w:fill="FFFFFF"/>
-        <w:spacing w:after="0" w:line="240" w:lineRule="auto"/>
-        <w:textAlignment w:val="baseline"/>
-        <w:rPr>
-          <w:rFonts w:ascii="Tahoma" w:eastAsia="Times New Roman" w:hAnsi="Tahoma" w:cs="Tahoma"/>
-          <w:color w:val="3B3B3B"/>
-          <w:sz w:val="28"/>
-          <w:szCs w:val="28"/>
-        </w:rPr>
-      </w:pPr>
-      <w:r>
-        <w:rPr>
-          <w:rFonts w:ascii="Tahoma" w:hAnsi="Tahoma" w:cs="Tahoma" w:eastAsia="Times New Roman"/>
+        <w:textAlignment w:val="baseline"/>
+        <w:rPr>
+          <w:rFonts w:ascii="inherit" w:hAnsi="inherit"/>
+          <w:color w:val="3B3B3B"/>
+          <w:sz w:val="28"/>
+          <w:szCs w:val="28"/>
+        </w:rPr>
+      </w:pPr>
+      <w:r>
+        <w:rPr>
+          <w:rFonts w:ascii="inherit" w:hAnsi="inherit"/>
           <w:color w:val="3B3B3B"/>
           <w:sz w:val="28"/>
           <w:szCs w:val="28"/>
@@ -155,19 +172,20 @@
     </w:p>
     <w:p>
       <w:pPr>
-        <w:shd w:val="clear" w:color="auto" w:fill="FFFFFF"/>
-        <w:spacing w:before="204" w:after="204" w:line="240" w:lineRule="auto"/>
-        <w:textAlignment w:val="baseline"/>
-        <w:rPr>
-          <w:rFonts w:ascii="Tahoma" w:eastAsia="Times New Roman" w:hAnsi="Tahoma" w:cs="Tahoma"/>
-          <w:color w:val="252525"/>
-          <w:sz w:val="28"/>
-          <w:szCs w:val="28"/>
-        </w:rPr>
-      </w:pPr>
-      <w:r>
-        <w:rPr>
-          <w:rFonts w:ascii="Tahoma" w:hAnsi="Tahoma" w:cs="Tahoma" w:eastAsia="Times New Roman"/>
+        <w:pStyle w:val="NormalWeb"/>
+        <w:shd w:val="clear" w:color="auto" w:fill="FFFFFF"/>
+        <w:spacing w:before="204" w:beforeAutospacing="0" w:after="204" w:afterAutospacing="0"/>
+        <w:textAlignment w:val="baseline"/>
+        <w:rPr>
+          <w:rFonts w:ascii="Helvetica Neue" w:hAnsi="Helvetica Neue"/>
+          <w:color w:val="252525"/>
+          <w:sz w:val="28"/>
+          <w:szCs w:val="28"/>
+        </w:rPr>
+      </w:pPr>
+      <w:r>
+        <w:rPr>
+          <w:rFonts w:ascii="Helvetica Neue" w:hAnsi="Helvetica Neue"/>
           <w:color w:val="252525"/>
           <w:sz w:val="28"/>
           <w:szCs w:val="28"/>
@@ -177,20 +195,24 @@
     </w:p>
     <w:p>
       <w:pPr>
-        <w:shd w:val="clear" w:color="auto" w:fill="FFFFFF"/>
-        <w:spacing w:after="120" w:line="264" w:lineRule="atLeast"/>
-        <w:textAlignment w:val="baseline"/>
-        <w:outlineLvl w:val="2"/>
-        <w:rPr>
-          <w:rFonts w:ascii="Tahoma" w:eastAsia="Times New Roman" w:hAnsi="Tahoma" w:cs="Tahoma"/>
-          <w:color w:val="F4B517"/>
-          <w:sz w:val="28"/>
-          <w:szCs w:val="28"/>
-        </w:rPr>
-      </w:pPr>
-      <w:r>
-        <w:rPr>
-          <w:rFonts w:ascii="Tahoma" w:hAnsi="Tahoma" w:cs="Tahoma" w:eastAsia="Times New Roman"/>
+        <w:pStyle w:val="Heading3"/>
+        <w:shd w:val="clear" w:color="auto" w:fill="FFFFFF"/>
+        <w:spacing w:before="105" w:beforeAutospacing="0" w:after="120" w:afterAutospacing="0" w:line="264" w:lineRule="atLeast"/>
+        <w:textAlignment w:val="baseline"/>
+        <w:rPr>
+          <w:rFonts w:ascii="Helvetica Neue" w:hAnsi="Helvetica Neue"/>
+          <w:b w:val="0"/>
+          <w:bCs w:val="0"/>
+          <w:color w:val="F4B517"/>
+          <w:sz w:val="28"/>
+          <w:szCs w:val="28"/>
+        </w:rPr>
+      </w:pPr>
+      <w:r>
+        <w:rPr>
+          <w:rFonts w:ascii="Helvetica Neue" w:hAnsi="Helvetica Neue"/>
+          <w:b w:val="0"/>
+          <w:bCs w:val="0"/>
           <w:color w:val="F4B517"/>
           <w:sz w:val="28"/>
           <w:szCs w:val="28"/>
@@ -201,18 +223,17 @@
     <w:p>
       <w:pPr>
         <w:shd w:val="clear" w:color="auto" w:fill="FFFFFF"/>
-        <w:spacing w:after="0" w:line="240" w:lineRule="auto"/>
-        <w:textAlignment w:val="baseline"/>
-        <w:rPr>
-          <w:rFonts w:ascii="Tahoma" w:eastAsia="Times New Roman" w:hAnsi="Tahoma" w:cs="Tahoma"/>
-          <w:color w:val="3B3B3B"/>
-          <w:sz w:val="28"/>
-          <w:szCs w:val="28"/>
-        </w:rPr>
-      </w:pPr>
-      <w:r>
-        <w:rPr>
-          <w:rFonts w:ascii="Tahoma" w:hAnsi="Tahoma" w:cs="Tahoma" w:eastAsia="Times New Roman"/>
+        <w:textAlignment w:val="baseline"/>
+        <w:rPr>
+          <w:rFonts w:ascii="inherit" w:hAnsi="inherit"/>
+          <w:color w:val="3B3B3B"/>
+          <w:sz w:val="28"/>
+          <w:szCs w:val="28"/>
+        </w:rPr>
+      </w:pPr>
+      <w:r>
+        <w:rPr>
+          <w:rFonts w:ascii="inherit" w:hAnsi="inherit"/>
           <w:color w:val="3B3B3B"/>
           <w:sz w:val="28"/>
           <w:szCs w:val="28"/>
@@ -222,19 +243,20 @@
     </w:p>
     <w:p>
       <w:pPr>
-        <w:shd w:val="clear" w:color="auto" w:fill="FFFFFF"/>
-        <w:spacing w:before="204" w:after="204" w:line="240" w:lineRule="auto"/>
-        <w:textAlignment w:val="baseline"/>
-        <w:rPr>
-          <w:rFonts w:ascii="Tahoma" w:eastAsia="Times New Roman" w:hAnsi="Tahoma" w:cs="Tahoma"/>
-          <w:color w:val="252525"/>
-          <w:sz w:val="28"/>
-          <w:szCs w:val="28"/>
-        </w:rPr>
-      </w:pPr>
-      <w:r>
-        <w:rPr>
-          <w:rFonts w:ascii="Tahoma" w:hAnsi="Tahoma" w:cs="Tahoma" w:eastAsia="Times New Roman"/>
+        <w:pStyle w:val="NormalWeb"/>
+        <w:shd w:val="clear" w:color="auto" w:fill="FFFFFF"/>
+        <w:spacing w:before="204" w:beforeAutospacing="0" w:after="204" w:afterAutospacing="0"/>
+        <w:textAlignment w:val="baseline"/>
+        <w:rPr>
+          <w:rFonts w:ascii="Helvetica Neue" w:hAnsi="Helvetica Neue"/>
+          <w:color w:val="252525"/>
+          <w:sz w:val="28"/>
+          <w:szCs w:val="28"/>
+        </w:rPr>
+      </w:pPr>
+      <w:r>
+        <w:rPr>
+          <w:rFonts w:ascii="Helvetica Neue" w:hAnsi="Helvetica Neue"/>
           <w:color w:val="252525"/>
           <w:sz w:val="28"/>
           <w:szCs w:val="28"/>
@@ -244,20 +266,24 @@
     </w:p>
     <w:p>
       <w:pPr>
-        <w:shd w:val="clear" w:color="auto" w:fill="FFFFFF"/>
-        <w:spacing w:after="120" w:line="264" w:lineRule="atLeast"/>
-        <w:textAlignment w:val="baseline"/>
-        <w:outlineLvl w:val="2"/>
-        <w:rPr>
-          <w:rFonts w:ascii="Tahoma" w:eastAsia="Times New Roman" w:hAnsi="Tahoma" w:cs="Tahoma"/>
-          <w:color w:val="F4B517"/>
-          <w:sz w:val="28"/>
-          <w:szCs w:val="28"/>
-        </w:rPr>
-      </w:pPr>
-      <w:r>
-        <w:rPr>
-          <w:rFonts w:ascii="Tahoma" w:hAnsi="Tahoma" w:cs="Tahoma" w:eastAsia="Times New Roman"/>
+        <w:pStyle w:val="Heading3"/>
+        <w:shd w:val="clear" w:color="auto" w:fill="FFFFFF"/>
+        <w:spacing w:before="105" w:beforeAutospacing="0" w:after="120" w:afterAutospacing="0" w:line="264" w:lineRule="atLeast"/>
+        <w:textAlignment w:val="baseline"/>
+        <w:rPr>
+          <w:rFonts w:ascii="Helvetica Neue" w:hAnsi="Helvetica Neue"/>
+          <w:b w:val="0"/>
+          <w:bCs w:val="0"/>
+          <w:color w:val="F4B517"/>
+          <w:sz w:val="28"/>
+          <w:szCs w:val="28"/>
+        </w:rPr>
+      </w:pPr>
+      <w:r>
+        <w:rPr>
+          <w:rFonts w:ascii="Helvetica Neue" w:hAnsi="Helvetica Neue"/>
+          <w:b w:val="0"/>
+          <w:bCs w:val="0"/>
           <w:color w:val="F4B517"/>
           <w:sz w:val="28"/>
           <w:szCs w:val="28"/>
@@ -268,18 +294,17 @@
     <w:p>
       <w:pPr>
         <w:shd w:val="clear" w:color="auto" w:fill="FFFFFF"/>
-        <w:spacing w:after="0" w:line="240" w:lineRule="auto"/>
-        <w:textAlignment w:val="baseline"/>
-        <w:rPr>
-          <w:rFonts w:ascii="Tahoma" w:eastAsia="Times New Roman" w:hAnsi="Tahoma" w:cs="Tahoma"/>
-          <w:color w:val="3B3B3B"/>
-          <w:sz w:val="28"/>
-          <w:szCs w:val="28"/>
-        </w:rPr>
-      </w:pPr>
-      <w:r>
-        <w:rPr>
-          <w:rFonts w:ascii="Tahoma" w:hAnsi="Tahoma" w:cs="Tahoma" w:eastAsia="Times New Roman"/>
+        <w:textAlignment w:val="baseline"/>
+        <w:rPr>
+          <w:rFonts w:ascii="inherit" w:hAnsi="inherit"/>
+          <w:color w:val="3B3B3B"/>
+          <w:sz w:val="28"/>
+          <w:szCs w:val="28"/>
+        </w:rPr>
+      </w:pPr>
+      <w:r>
+        <w:rPr>
+          <w:rFonts w:ascii="inherit" w:hAnsi="inherit"/>
           <w:color w:val="3B3B3B"/>
           <w:sz w:val="28"/>
           <w:szCs w:val="28"/>
@@ -289,19 +314,20 @@
     </w:p>
     <w:p>
       <w:pPr>
-        <w:shd w:val="clear" w:color="auto" w:fill="FFFFFF"/>
-        <w:spacing w:after="0" w:line="240" w:lineRule="auto"/>
-        <w:textAlignment w:val="baseline"/>
-        <w:rPr>
-          <w:rFonts w:ascii="Tahoma" w:eastAsia="Times New Roman" w:hAnsi="Tahoma" w:cs="Tahoma"/>
-          <w:color w:val="252525"/>
-          <w:sz w:val="28"/>
-          <w:szCs w:val="28"/>
-        </w:rPr>
-      </w:pPr>
-      <w:r>
-        <w:rPr>
-          <w:rFonts w:ascii="Tahoma" w:hAnsi="Tahoma" w:cs="Tahoma" w:eastAsia="Times New Roman"/>
+        <w:pStyle w:val="NormalWeb"/>
+        <w:shd w:val="clear" w:color="auto" w:fill="FFFFFF"/>
+        <w:spacing w:before="0" w:beforeAutospacing="0" w:after="0" w:afterAutospacing="0"/>
+        <w:textAlignment w:val="baseline"/>
+        <w:rPr>
+          <w:rFonts w:ascii="Helvetica Neue" w:hAnsi="Helvetica Neue"/>
+          <w:color w:val="252525"/>
+          <w:sz w:val="28"/>
+          <w:szCs w:val="28"/>
+        </w:rPr>
+      </w:pPr>
+      <w:r>
+        <w:rPr>
+          <w:rFonts w:ascii="Helvetica Neue" w:hAnsi="Helvetica Neue"/>
           <w:color w:val="252525"/>
           <w:sz w:val="28"/>
           <w:szCs w:val="28"/>
@@ -311,11 +337,11 @@
       <w:hyperlink r:id="rId4" w:history="1">
         <w:r>
           <w:rPr>
-            <w:rFonts w:ascii="Tahoma" w:hAnsi="Tahoma" w:cs="Tahoma" w:eastAsia="Times New Roman"/>
+            <w:rStyle w:val="Hyperlink"/>
+            <w:rFonts w:ascii="Helvetica Neue" w:hAnsi="Helvetica Neue"/>
             <w:color w:val="2B2B2B"/>
             <w:sz w:val="28"/>
             <w:szCs w:val="28"/>
-            <w:u w:val="single"/>
             <w:bdr w:val="none" w:sz="0" w:space="0" w:color="auto" w:frame="1"/>
           </w:rPr>
           <w:t xml:space="preserve">Your Week in SmartCash</w:t>
@@ -323,7 +349,7 @@
       </w:hyperlink>
       <w:r>
         <w:rPr>
-          <w:rFonts w:ascii="Tahoma" w:hAnsi="Tahoma" w:cs="Tahoma" w:eastAsia="Times New Roman"/>
+          <w:rFonts w:ascii="Helvetica Neue" w:hAnsi="Helvetica Neue"/>
           <w:color w:val="252525"/>
           <w:sz w:val="28"/>
           <w:szCs w:val="28"/>
@@ -333,11 +359,12 @@
     </w:p>
     <w:p>
       <w:pPr>
-        <w:shd w:val="clear" w:color="auto" w:fill="FFFFFF"/>
-        <w:spacing w:after="0" w:line="240" w:lineRule="auto"/>
-        <w:textAlignment w:val="baseline"/>
-        <w:rPr>
-          <w:rFonts w:ascii="Tahoma" w:eastAsia="Times New Roman" w:hAnsi="Tahoma" w:cs="Tahoma"/>
+        <w:pStyle w:val="NormalWeb"/>
+        <w:shd w:val="clear" w:color="auto" w:fill="FFFFFF"/>
+        <w:spacing w:before="0" w:beforeAutospacing="0" w:after="0" w:afterAutospacing="0"/>
+        <w:textAlignment w:val="baseline"/>
+        <w:rPr>
+          <w:rFonts w:ascii="Helvetica Neue" w:hAnsi="Helvetica Neue"/>
           <w:color w:val="252525"/>
           <w:sz w:val="28"/>
           <w:szCs w:val="28"/>
@@ -346,11 +373,11 @@
       <w:hyperlink r:id="rId5" w:history="1">
         <w:r>
           <w:rPr>
-            <w:rFonts w:ascii="Tahoma" w:hAnsi="Tahoma" w:cs="Tahoma" w:eastAsia="Times New Roman"/>
+            <w:rStyle w:val="Hyperlink"/>
+            <w:rFonts w:ascii="Helvetica Neue" w:hAnsi="Helvetica Neue"/>
             <w:color w:val="2B2B2B"/>
             <w:sz w:val="28"/>
             <w:szCs w:val="28"/>
-            <w:u w:val="single"/>
             <w:bdr w:val="none" w:sz="0" w:space="0" w:color="auto" w:frame="1"/>
           </w:rPr>
           <w:t>LinkedIn</w:t>
@@ -358,7 +385,7 @@
       </w:hyperlink>
       <w:r>
         <w:rPr>
-          <w:rFonts w:ascii="Tahoma" w:hAnsi="Tahoma" w:cs="Tahoma" w:eastAsia="Times New Roman"/>
+          <w:rFonts w:ascii="Helvetica Neue" w:hAnsi="Helvetica Neue"/>
           <w:color w:val="252525"/>
           <w:sz w:val="28"/>
           <w:szCs w:val="28"/>
@@ -368,11 +395,11 @@
       <w:hyperlink r:id="rId6" w:history="1">
         <w:r>
           <w:rPr>
-            <w:rFonts w:ascii="Tahoma" w:hAnsi="Tahoma" w:cs="Tahoma" w:eastAsia="Times New Roman"/>
+            <w:rStyle w:val="Hyperlink"/>
+            <w:rFonts w:ascii="Helvetica Neue" w:hAnsi="Helvetica Neue"/>
             <w:color w:val="2B2B2B"/>
             <w:sz w:val="28"/>
             <w:szCs w:val="28"/>
-            <w:u w:val="single"/>
             <w:bdr w:val="none" w:sz="0" w:space="0" w:color="auto" w:frame="1"/>
           </w:rPr>
           <w:t>Email</w:t>
@@ -381,20 +408,24 @@
     </w:p>
     <w:p>
       <w:pPr>
-        <w:shd w:val="clear" w:color="auto" w:fill="FFFFFF"/>
-        <w:spacing w:after="120" w:line="264" w:lineRule="atLeast"/>
-        <w:textAlignment w:val="baseline"/>
-        <w:outlineLvl w:val="2"/>
-        <w:rPr>
-          <w:rFonts w:ascii="Tahoma" w:eastAsia="Times New Roman" w:hAnsi="Tahoma" w:cs="Tahoma"/>
-          <w:color w:val="F4B517"/>
-          <w:sz w:val="28"/>
-          <w:szCs w:val="28"/>
-        </w:rPr>
-      </w:pPr>
-      <w:r>
-        <w:rPr>
-          <w:rFonts w:ascii="Tahoma" w:hAnsi="Tahoma" w:cs="Tahoma" w:eastAsia="Times New Roman"/>
+        <w:pStyle w:val="Heading3"/>
+        <w:shd w:val="clear" w:color="auto" w:fill="FFFFFF"/>
+        <w:spacing w:before="105" w:beforeAutospacing="0" w:after="120" w:afterAutospacing="0" w:line="264" w:lineRule="atLeast"/>
+        <w:textAlignment w:val="baseline"/>
+        <w:rPr>
+          <w:rFonts w:ascii="Helvetica Neue" w:hAnsi="Helvetica Neue"/>
+          <w:b w:val="0"/>
+          <w:bCs w:val="0"/>
+          <w:color w:val="F4B517"/>
+          <w:sz w:val="28"/>
+          <w:szCs w:val="28"/>
+        </w:rPr>
+      </w:pPr>
+      <w:r>
+        <w:rPr>
+          <w:rFonts w:ascii="Helvetica Neue" w:hAnsi="Helvetica Neue"/>
+          <w:b w:val="0"/>
+          <w:bCs w:val="0"/>
           <w:color w:val="F4B517"/>
           <w:sz w:val="28"/>
           <w:szCs w:val="28"/>
@@ -405,18 +436,17 @@
     <w:p>
       <w:pPr>
         <w:shd w:val="clear" w:color="auto" w:fill="FFFFFF"/>
-        <w:spacing w:after="0" w:line="240" w:lineRule="auto"/>
-        <w:textAlignment w:val="baseline"/>
-        <w:rPr>
-          <w:rFonts w:ascii="Tahoma" w:eastAsia="Times New Roman" w:hAnsi="Tahoma" w:cs="Tahoma"/>
-          <w:color w:val="3B3B3B"/>
-          <w:sz w:val="28"/>
-          <w:szCs w:val="28"/>
-        </w:rPr>
-      </w:pPr>
-      <w:r>
-        <w:rPr>
-          <w:rFonts w:ascii="Tahoma" w:hAnsi="Tahoma" w:cs="Tahoma" w:eastAsia="Times New Roman"/>
+        <w:textAlignment w:val="baseline"/>
+        <w:rPr>
+          <w:rFonts w:ascii="inherit" w:hAnsi="inherit"/>
+          <w:color w:val="3B3B3B"/>
+          <w:sz w:val="28"/>
+          <w:szCs w:val="28"/>
+        </w:rPr>
+      </w:pPr>
+      <w:r>
+        <w:rPr>
+          <w:rFonts w:ascii="inherit" w:hAnsi="inherit"/>
           <w:color w:val="3B3B3B"/>
           <w:sz w:val="28"/>
           <w:szCs w:val="28"/>
@@ -426,42 +456,45 @@
     </w:p>
     <w:p>
       <w:pPr>
-        <w:shd w:val="clear" w:color="auto" w:fill="FFFFFF"/>
-        <w:spacing w:after="120" w:line="264" w:lineRule="atLeast"/>
-        <w:textAlignment w:val="baseline"/>
-        <w:outlineLvl w:val="2"/>
-        <w:rPr>
-          <w:rFonts w:ascii="Tahoma" w:eastAsia="Times New Roman" w:hAnsi="Tahoma" w:cs="Tahoma"/>
-          <w:color w:val="F4B517"/>
-          <w:sz w:val="28"/>
-          <w:szCs w:val="28"/>
-        </w:rPr>
-      </w:pPr>
-      <w:r>
-        <w:rPr>
-          <w:rFonts w:ascii="Tahoma" w:hAnsi="Tahoma" w:cs="Tahoma" w:eastAsia="Times New Roman"/>
-          <w:color w:val="F4B517"/>
-          <w:sz w:val="28"/>
-          <w:szCs w:val="28"/>
-        </w:rPr>
-        <w:t>Somnium</w:t>
-      </w:r>
-    </w:p>
-    <w:p>
-      <w:pPr>
-        <w:shd w:val="clear" w:color="auto" w:fill="FFFFFF"/>
-        <w:spacing w:after="0" w:line="240" w:lineRule="auto"/>
-        <w:textAlignment w:val="baseline"/>
-        <w:rPr>
-          <w:rFonts w:ascii="Tahoma" w:eastAsia="Times New Roman" w:hAnsi="Tahoma" w:cs="Tahoma"/>
-          <w:color w:val="3B3B3B"/>
-          <w:sz w:val="28"/>
-          <w:szCs w:val="28"/>
-        </w:rPr>
-      </w:pPr>
-      <w:r>
-        <w:rPr>
-          <w:rFonts w:ascii="Tahoma" w:hAnsi="Tahoma" w:cs="Tahoma" w:eastAsia="Times New Roman"/>
+        <w:pStyle w:val="Heading3"/>
+        <w:shd w:val="clear" w:color="auto" w:fill="FFFFFF"/>
+        <w:spacing w:before="105" w:beforeAutospacing="0" w:after="120" w:afterAutospacing="0" w:line="264" w:lineRule="atLeast"/>
+        <w:textAlignment w:val="baseline"/>
+        <w:rPr>
+          <w:rFonts w:ascii="Helvetica Neue" w:hAnsi="Helvetica Neue"/>
+          <w:b w:val="0"/>
+          <w:bCs w:val="0"/>
+          <w:color w:val="F4B517"/>
+          <w:sz w:val="28"/>
+          <w:szCs w:val="28"/>
+        </w:rPr>
+      </w:pPr>
+      <w:r>
+        <w:rPr>
+          <w:rFonts w:ascii="Helvetica Neue" w:hAnsi="Helvetica Neue"/>
+          <w:b w:val="0"/>
+          <w:bCs w:val="0"/>
+          <w:color w:val="F4B517"/>
+          <w:sz w:val="28"/>
+          <w:szCs w:val="28"/>
+        </w:rPr>
+        <w:t>Semptly</w:t>
+      </w:r>
+    </w:p>
+    <w:p>
+      <w:pPr>
+        <w:shd w:val="clear" w:color="auto" w:fill="FFFFFF"/>
+        <w:textAlignment w:val="baseline"/>
+        <w:rPr>
+          <w:rFonts w:ascii="inherit" w:hAnsi="inherit"/>
+          <w:color w:val="3B3B3B"/>
+          <w:sz w:val="28"/>
+          <w:szCs w:val="28"/>
+        </w:rPr>
+      </w:pPr>
+      <w:r>
+        <w:rPr>
+          <w:rFonts w:ascii="inherit" w:hAnsi="inherit"/>
           <w:color w:val="3B3B3B"/>
           <w:sz w:val="28"/>
           <w:szCs w:val="28"/>
@@ -471,42 +504,45 @@
     </w:p>
     <w:p>
       <w:pPr>
-        <w:shd w:val="clear" w:color="auto" w:fill="FFFFFF"/>
-        <w:spacing w:after="120" w:line="264" w:lineRule="atLeast"/>
-        <w:textAlignment w:val="baseline"/>
-        <w:outlineLvl w:val="2"/>
-        <w:rPr>
-          <w:rFonts w:ascii="Tahoma" w:eastAsia="Times New Roman" w:hAnsi="Tahoma" w:cs="Tahoma"/>
-          <w:color w:val="F4B517"/>
-          <w:sz w:val="28"/>
-          <w:szCs w:val="28"/>
-        </w:rPr>
-      </w:pPr>
-      <w:r>
-        <w:rPr>
-          <w:rFonts w:ascii="Tahoma" w:hAnsi="Tahoma" w:cs="Tahoma" w:eastAsia="Times New Roman"/>
-          <w:color w:val="F4B517"/>
-          <w:sz w:val="28"/>
-          <w:szCs w:val="28"/>
-        </w:rPr>
-        <w:t>Semptly</w:t>
-      </w:r>
-    </w:p>
-    <w:p>
-      <w:pPr>
-        <w:shd w:val="clear" w:color="auto" w:fill="FFFFFF"/>
-        <w:spacing w:after="0" w:line="240" w:lineRule="auto"/>
-        <w:textAlignment w:val="baseline"/>
-        <w:rPr>
-          <w:rFonts w:ascii="Tahoma" w:eastAsia="Times New Roman" w:hAnsi="Tahoma" w:cs="Tahoma"/>
-          <w:color w:val="3B3B3B"/>
-          <w:sz w:val="28"/>
-          <w:szCs w:val="28"/>
-        </w:rPr>
-      </w:pPr>
-      <w:r>
-        <w:rPr>
-          <w:rFonts w:ascii="Tahoma" w:hAnsi="Tahoma" w:cs="Tahoma" w:eastAsia="Times New Roman"/>
+        <w:pStyle w:val="Heading3"/>
+        <w:shd w:val="clear" w:color="auto" w:fill="FFFFFF"/>
+        <w:spacing w:before="105" w:beforeAutospacing="0" w:after="120" w:afterAutospacing="0" w:line="264" w:lineRule="atLeast"/>
+        <w:textAlignment w:val="baseline"/>
+        <w:rPr>
+          <w:rFonts w:ascii="Helvetica Neue" w:hAnsi="Helvetica Neue"/>
+          <w:b w:val="0"/>
+          <w:bCs w:val="0"/>
+          <w:color w:val="F4B517"/>
+          <w:sz w:val="28"/>
+          <w:szCs w:val="28"/>
+        </w:rPr>
+      </w:pPr>
+      <w:r>
+        <w:rPr>
+          <w:rFonts w:ascii="Helvetica Neue" w:hAnsi="Helvetica Neue"/>
+          <w:b w:val="0"/>
+          <w:bCs w:val="0"/>
+          <w:color w:val="F4B517"/>
+          <w:sz w:val="28"/>
+          <w:szCs w:val="28"/>
+        </w:rPr>
+        <w:t xml:space="preserve">Carlos Santiago</w:t>
+      </w:r>
+    </w:p>
+    <w:p>
+      <w:pPr>
+        <w:shd w:val="clear" w:color="auto" w:fill="FFFFFF"/>
+        <w:textAlignment w:val="baseline"/>
+        <w:rPr>
+          <w:rFonts w:ascii="inherit" w:hAnsi="inherit"/>
+          <w:color w:val="3B3B3B"/>
+          <w:sz w:val="28"/>
+          <w:szCs w:val="28"/>
+        </w:rPr>
+      </w:pPr>
+      <w:r>
+        <w:rPr>
+          <w:rFonts w:ascii="inherit" w:hAnsi="inherit"/>
           <w:color w:val="3B3B3B"/>
           <w:sz w:val="28"/>
           <w:szCs w:val="28"/>
@@ -516,42 +552,45 @@
     </w:p>
     <w:p>
       <w:pPr>
-        <w:shd w:val="clear" w:color="auto" w:fill="FFFFFF"/>
-        <w:spacing w:after="120" w:line="264" w:lineRule="atLeast"/>
-        <w:textAlignment w:val="baseline"/>
-        <w:outlineLvl w:val="2"/>
-        <w:rPr>
-          <w:rFonts w:ascii="Tahoma" w:eastAsia="Times New Roman" w:hAnsi="Tahoma" w:cs="Tahoma"/>
-          <w:color w:val="F4B517"/>
-          <w:sz w:val="28"/>
-          <w:szCs w:val="28"/>
-        </w:rPr>
-      </w:pPr>
-      <w:r>
-        <w:rPr>
-          <w:rFonts w:ascii="Tahoma" w:hAnsi="Tahoma" w:cs="Tahoma" w:eastAsia="Times New Roman"/>
-          <w:color w:val="F4B517"/>
-          <w:sz w:val="28"/>
-          <w:szCs w:val="28"/>
-        </w:rPr>
-        <w:t xml:space="preserve">Carlos Santiago</w:t>
-      </w:r>
-    </w:p>
-    <w:p>
-      <w:pPr>
-        <w:shd w:val="clear" w:color="auto" w:fill="FFFFFF"/>
-        <w:spacing w:after="0" w:line="240" w:lineRule="auto"/>
-        <w:textAlignment w:val="baseline"/>
-        <w:rPr>
-          <w:rFonts w:ascii="Tahoma" w:eastAsia="Times New Roman" w:hAnsi="Tahoma" w:cs="Tahoma"/>
-          <w:color w:val="3B3B3B"/>
-          <w:sz w:val="28"/>
-          <w:szCs w:val="28"/>
-        </w:rPr>
-      </w:pPr>
-      <w:r>
-        <w:rPr>
-          <w:rFonts w:ascii="Tahoma" w:hAnsi="Tahoma" w:cs="Tahoma" w:eastAsia="Times New Roman"/>
+        <w:pStyle w:val="Heading3"/>
+        <w:shd w:val="clear" w:color="auto" w:fill="FFFFFF"/>
+        <w:spacing w:before="105" w:beforeAutospacing="0" w:after="120" w:afterAutospacing="0" w:line="264" w:lineRule="atLeast"/>
+        <w:textAlignment w:val="baseline"/>
+        <w:rPr>
+          <w:rFonts w:ascii="Helvetica Neue" w:hAnsi="Helvetica Neue"/>
+          <w:b w:val="0"/>
+          <w:bCs w:val="0"/>
+          <w:color w:val="F4B517"/>
+          <w:sz w:val="28"/>
+          <w:szCs w:val="28"/>
+        </w:rPr>
+      </w:pPr>
+      <w:r>
+        <w:rPr>
+          <w:rFonts w:ascii="Helvetica Neue" w:hAnsi="Helvetica Neue"/>
+          <w:b w:val="0"/>
+          <w:bCs w:val="0"/>
+          <w:color w:val="F4B517"/>
+          <w:sz w:val="28"/>
+          <w:szCs w:val="28"/>
+        </w:rPr>
+        <w:t>Emilio</w:t>
+      </w:r>
+    </w:p>
+    <w:p>
+      <w:pPr>
+        <w:shd w:val="clear" w:color="auto" w:fill="FFFFFF"/>
+        <w:textAlignment w:val="baseline"/>
+        <w:rPr>
+          <w:rFonts w:ascii="inherit" w:hAnsi="inherit"/>
+          <w:color w:val="3B3B3B"/>
+          <w:sz w:val="28"/>
+          <w:szCs w:val="28"/>
+        </w:rPr>
+      </w:pPr>
+      <w:r>
+        <w:rPr>
+          <w:rFonts w:ascii="inherit" w:hAnsi="inherit"/>
           <w:color w:val="3B3B3B"/>
           <w:sz w:val="28"/>
           <w:szCs w:val="28"/>
@@ -561,42 +600,45 @@
     </w:p>
     <w:p>
       <w:pPr>
-        <w:shd w:val="clear" w:color="auto" w:fill="FFFFFF"/>
-        <w:spacing w:after="120" w:line="264" w:lineRule="atLeast"/>
-        <w:textAlignment w:val="baseline"/>
-        <w:outlineLvl w:val="2"/>
-        <w:rPr>
-          <w:rFonts w:ascii="Tahoma" w:eastAsia="Times New Roman" w:hAnsi="Tahoma" w:cs="Tahoma"/>
-          <w:color w:val="F4B517"/>
-          <w:sz w:val="28"/>
-          <w:szCs w:val="28"/>
-        </w:rPr>
-      </w:pPr>
-      <w:r>
-        <w:rPr>
-          <w:rFonts w:ascii="Tahoma" w:hAnsi="Tahoma" w:cs="Tahoma" w:eastAsia="Times New Roman"/>
-          <w:color w:val="F4B517"/>
-          <w:sz w:val="28"/>
-          <w:szCs w:val="28"/>
-        </w:rPr>
-        <w:t>Corrorro</w:t>
-      </w:r>
-    </w:p>
-    <w:p>
-      <w:pPr>
-        <w:shd w:val="clear" w:color="auto" w:fill="FFFFFF"/>
-        <w:spacing w:after="0" w:line="240" w:lineRule="auto"/>
-        <w:textAlignment w:val="baseline"/>
-        <w:rPr>
-          <w:rFonts w:ascii="Tahoma" w:eastAsia="Times New Roman" w:hAnsi="Tahoma" w:cs="Tahoma"/>
-          <w:color w:val="3B3B3B"/>
-          <w:sz w:val="28"/>
-          <w:szCs w:val="28"/>
-        </w:rPr>
-      </w:pPr>
-      <w:r>
-        <w:rPr>
-          <w:rFonts w:ascii="Tahoma" w:hAnsi="Tahoma" w:cs="Tahoma" w:eastAsia="Times New Roman"/>
+        <w:pStyle w:val="Heading3"/>
+        <w:shd w:val="clear" w:color="auto" w:fill="FFFFFF"/>
+        <w:spacing w:before="105" w:beforeAutospacing="0" w:after="120" w:afterAutospacing="0" w:line="264" w:lineRule="atLeast"/>
+        <w:textAlignment w:val="baseline"/>
+        <w:rPr>
+          <w:rFonts w:ascii="Helvetica Neue" w:hAnsi="Helvetica Neue"/>
+          <w:b w:val="0"/>
+          <w:bCs w:val="0"/>
+          <w:color w:val="F4B517"/>
+          <w:sz w:val="28"/>
+          <w:szCs w:val="28"/>
+        </w:rPr>
+      </w:pPr>
+      <w:r>
+        <w:rPr>
+          <w:rFonts w:ascii="Helvetica Neue" w:hAnsi="Helvetica Neue"/>
+          <w:b w:val="0"/>
+          <w:bCs w:val="0"/>
+          <w:color w:val="F4B517"/>
+          <w:sz w:val="28"/>
+          <w:szCs w:val="28"/>
+        </w:rPr>
+        <w:t>misachasu</w:t>
+      </w:r>
+    </w:p>
+    <w:p>
+      <w:pPr>
+        <w:shd w:val="clear" w:color="auto" w:fill="FFFFFF"/>
+        <w:textAlignment w:val="baseline"/>
+        <w:rPr>
+          <w:rFonts w:ascii="inherit" w:hAnsi="inherit"/>
+          <w:color w:val="3B3B3B"/>
+          <w:sz w:val="28"/>
+          <w:szCs w:val="28"/>
+        </w:rPr>
+      </w:pPr>
+      <w:r>
+        <w:rPr>
+          <w:rFonts w:ascii="inherit" w:hAnsi="inherit"/>
           <w:color w:val="3B3B3B"/>
           <w:sz w:val="28"/>
           <w:szCs w:val="28"/>
@@ -613,6 +655,21 @@
         <w:outlineLvl w:val="0"/>
         <w:rPr>
           <w:rFonts w:ascii="Tahoma" w:eastAsia="Times New Roman" w:hAnsi="Tahoma" w:cs="Tahoma"/>
+          <w:color w:val="3B3B3B"/>
+          <w:sz w:val="28"/>
+          <w:szCs w:val="28"/>
+        </w:rPr>
+      </w:pPr>
+    </w:p>
+    <w:p>
+      <w:pPr>
+        <w:shd w:val="clear" w:color="auto" w:fill="FFFFFF"/>
+        <w:spacing w:after="0" w:line="264" w:lineRule="atLeast"/>
+        <w:jc w:val="center"/>
+        <w:textAlignment w:val="baseline"/>
+        <w:outlineLvl w:val="0"/>
+        <w:rPr>
+          <w:rFonts w:ascii="Tahoma" w:eastAsia="Times New Roman" w:hAnsi="Tahoma" w:cs="Tahoma"/>
           <w:caps/>
           <w:color w:val="F4B517"/>
           <w:spacing w:val="15"/>
@@ -996,6 +1053,313 @@
     </w:p>
     <w:p>
       <w:pPr>
+        <w:pStyle w:val="Heading1"/>
+        <w:shd w:val="clear" w:color="auto" w:fill="FFFFFF"/>
+        <w:spacing w:before="0" w:beforeAutospacing="0" w:after="0" w:afterAutospacing="0" w:line="264" w:lineRule="atLeast"/>
+        <w:jc w:val="center"/>
+        <w:textAlignment w:val="baseline"/>
+        <w:rPr>
+          <w:rFonts w:ascii="Helvetica Neue" w:hAnsi="Helvetica Neue"/>
+          <w:b w:val="0"/>
+          <w:bCs w:val="0"/>
+          <w:caps/>
+          <w:color w:val="F4B517"/>
+          <w:spacing w:val="15"/>
+          <w:sz w:val="28"/>
+          <w:szCs w:val="28"/>
+        </w:rPr>
+      </w:pPr>
+      <w:r>
+        <w:rPr>
+          <w:rFonts w:ascii="Tahoma" w:hAnsi="Tahoma" w:cs="Tahoma"/>
+          <w:caps/>
+          <w:color w:val="F4B517"/>
+          <w:spacing w:val="15"/>
+          <w:sz w:val="28"/>
+          <w:szCs w:val="28"/>
+        </w:rPr>
+        <w:t xml:space="preserve"> </w:t>
+      </w:r>
+      <w:r>
+        <w:rPr>
+          <w:rFonts w:ascii="Helvetica Neue" w:hAnsi="Helvetica Neue"/>
+          <w:b w:val="0"/>
+          <w:bCs w:val="0"/>
+          <w:caps/>
+          <w:color w:val="F4B517"/>
+          <w:spacing w:val="15"/>
+          <w:sz w:val="28"/>
+          <w:szCs w:val="28"/>
+        </w:rPr>
+        <w:t xml:space="preserve">HIVE TEAM: QUALITY ASSURANCE</w:t>
+      </w:r>
+    </w:p>
+    <w:p>
+      <w:pPr>
+        <w:pStyle w:val="NormalWeb"/>
+        <w:shd w:val="clear" w:color="auto" w:fill="FFFFFF"/>
+        <w:spacing w:before="0" w:beforeAutospacing="0" w:after="0" w:afterAutospacing="0" w:line="312" w:lineRule="atLeast"/>
+        <w:jc w:val="center"/>
+        <w:textAlignment w:val="baseline"/>
+        <w:rPr>
+          <w:rFonts w:ascii="inherit" w:hAnsi="inherit"/>
+          <w:color w:val="252525"/>
+          <w:sz w:val="28"/>
+          <w:szCs w:val="28"/>
+        </w:rPr>
+      </w:pPr>
+      <w:r>
+        <w:rPr>
+          <w:rFonts w:ascii="inherit" w:hAnsi="inherit"/>
+          <w:color w:val="252525"/>
+          <w:sz w:val="28"/>
+          <w:szCs w:val="28"/>
+        </w:rPr>
+        <w:t xml:space="preserve">Ensuring all development tasks meet quality criteria.</w:t>
+      </w:r>
+    </w:p>
+    <w:p>
+      <w:pPr>
+        <w:pStyle w:val="Heading3"/>
+        <w:shd w:val="clear" w:color="auto" w:fill="FFFFFF"/>
+        <w:spacing w:before="105" w:beforeAutospacing="0" w:after="120" w:afterAutospacing="0" w:line="264" w:lineRule="atLeast"/>
+        <w:textAlignment w:val="baseline"/>
+        <w:rPr>
+          <w:rFonts w:ascii="Helvetica Neue" w:hAnsi="Helvetica Neue"/>
+          <w:b w:val="0"/>
+          <w:bCs w:val="0"/>
+          <w:color w:val="F4B517"/>
+          <w:sz w:val="28"/>
+          <w:szCs w:val="28"/>
+        </w:rPr>
+      </w:pPr>
+      <w:r>
+        <w:rPr>
+          <w:rFonts w:ascii="Helvetica Neue" w:hAnsi="Helvetica Neue"/>
+          <w:b w:val="0"/>
+          <w:bCs w:val="0"/>
+          <w:color w:val="F4B517"/>
+          <w:sz w:val="28"/>
+          <w:szCs w:val="28"/>
+        </w:rPr>
+        <w:t>Cryptolize</w:t>
+      </w:r>
+    </w:p>
+    <w:p>
+      <w:pPr>
+        <w:shd w:val="clear" w:color="auto" w:fill="FFFFFF"/>
+        <w:textAlignment w:val="baseline"/>
+        <w:rPr>
+          <w:rFonts w:ascii="inherit" w:hAnsi="inherit"/>
+          <w:color w:val="3B3B3B"/>
+          <w:sz w:val="28"/>
+          <w:szCs w:val="28"/>
+        </w:rPr>
+      </w:pPr>
+      <w:r>
+        <w:rPr>
+          <w:rFonts w:ascii="inherit" w:hAnsi="inherit"/>
+          <w:color w:val="3B3B3B"/>
+          <w:sz w:val="28"/>
+          <w:szCs w:val="28"/>
+        </w:rPr>
+        <w:t xml:space="preserve">Hive Coordinator</w:t>
+      </w:r>
+    </w:p>
+    <w:p>
+      <w:pPr>
+        <w:pStyle w:val="Heading3"/>
+        <w:shd w:val="clear" w:color="auto" w:fill="FFFFFF"/>
+        <w:spacing w:before="105" w:beforeAutospacing="0" w:after="120" w:afterAutospacing="0" w:line="264" w:lineRule="atLeast"/>
+        <w:textAlignment w:val="baseline"/>
+        <w:rPr>
+          <w:rFonts w:ascii="Helvetica Neue" w:hAnsi="Helvetica Neue"/>
+          <w:b w:val="0"/>
+          <w:bCs w:val="0"/>
+          <w:color w:val="F4B517"/>
+          <w:sz w:val="28"/>
+          <w:szCs w:val="28"/>
+        </w:rPr>
+      </w:pPr>
+      <w:r>
+        <w:rPr>
+          <w:rFonts w:ascii="Helvetica Neue" w:hAnsi="Helvetica Neue"/>
+          <w:b w:val="0"/>
+          <w:bCs w:val="0"/>
+          <w:color w:val="F4B517"/>
+          <w:sz w:val="28"/>
+          <w:szCs w:val="28"/>
+        </w:rPr>
+        <w:t>Jazz</w:t>
+      </w:r>
+    </w:p>
+    <w:p>
+      <w:pPr>
+        <w:shd w:val="clear" w:color="auto" w:fill="FFFFFF"/>
+        <w:textAlignment w:val="baseline"/>
+        <w:rPr>
+          <w:rFonts w:ascii="inherit" w:hAnsi="inherit"/>
+          <w:color w:val="3B3B3B"/>
+          <w:sz w:val="28"/>
+          <w:szCs w:val="28"/>
+        </w:rPr>
+      </w:pPr>
+      <w:r>
+        <w:rPr>
+          <w:rFonts w:ascii="inherit" w:hAnsi="inherit"/>
+          <w:color w:val="3B3B3B"/>
+          <w:sz w:val="28"/>
+          <w:szCs w:val="28"/>
+        </w:rPr>
+        <w:t xml:space="preserve">Release Coordinator</w:t>
+      </w:r>
+    </w:p>
+    <w:p>
+      <w:pPr>
+        <w:pStyle w:val="Heading3"/>
+        <w:shd w:val="clear" w:color="auto" w:fill="FFFFFF"/>
+        <w:spacing w:before="105" w:beforeAutospacing="0" w:after="120" w:afterAutospacing="0" w:line="264" w:lineRule="atLeast"/>
+        <w:textAlignment w:val="baseline"/>
+        <w:rPr>
+          <w:rFonts w:ascii="Helvetica Neue" w:hAnsi="Helvetica Neue"/>
+          <w:b w:val="0"/>
+          <w:bCs w:val="0"/>
+          <w:color w:val="F4B517"/>
+          <w:sz w:val="28"/>
+          <w:szCs w:val="28"/>
+        </w:rPr>
+      </w:pPr>
+      <w:r>
+        <w:rPr>
+          <w:rFonts w:ascii="Helvetica Neue" w:hAnsi="Helvetica Neue"/>
+          <w:b w:val="0"/>
+          <w:bCs w:val="0"/>
+          <w:color w:val="F4B517"/>
+          <w:sz w:val="28"/>
+          <w:szCs w:val="28"/>
+        </w:rPr>
+        <w:t>emelia</w:t>
+      </w:r>
+    </w:p>
+    <w:p>
+      <w:pPr>
+        <w:shd w:val="clear" w:color="auto" w:fill="FFFFFF"/>
+        <w:textAlignment w:val="baseline"/>
+        <w:rPr>
+          <w:rFonts w:ascii="inherit" w:hAnsi="inherit"/>
+          <w:color w:val="3B3B3B"/>
+          <w:sz w:val="28"/>
+          <w:szCs w:val="28"/>
+        </w:rPr>
+      </w:pPr>
+      <w:r>
+        <w:rPr>
+          <w:rFonts w:ascii="inherit" w:hAnsi="inherit"/>
+          <w:color w:val="3B3B3B"/>
+          <w:sz w:val="28"/>
+          <w:szCs w:val="28"/>
+        </w:rPr>
+        <w:t>auditor</w:t>
+      </w:r>
+    </w:p>
+    <w:p>
+      <w:pPr>
+        <w:pStyle w:val="Heading3"/>
+        <w:shd w:val="clear" w:color="auto" w:fill="FFFFFF"/>
+        <w:spacing w:before="105" w:beforeAutospacing="0" w:after="120" w:afterAutospacing="0" w:line="264" w:lineRule="atLeast"/>
+        <w:textAlignment w:val="baseline"/>
+        <w:rPr>
+          <w:rFonts w:ascii="Helvetica Neue" w:hAnsi="Helvetica Neue"/>
+          <w:b w:val="0"/>
+          <w:bCs w:val="0"/>
+          <w:color w:val="F4B517"/>
+          <w:sz w:val="28"/>
+          <w:szCs w:val="28"/>
+        </w:rPr>
+      </w:pPr>
+      <w:r>
+        <w:rPr>
+          <w:rFonts w:ascii="Helvetica Neue" w:hAnsi="Helvetica Neue"/>
+          <w:b w:val="0"/>
+          <w:bCs w:val="0"/>
+          <w:color w:val="F4B517"/>
+          <w:sz w:val="28"/>
+          <w:szCs w:val="28"/>
+        </w:rPr>
+        <w:t>Nitego</w:t>
+      </w:r>
+    </w:p>
+    <w:p>
+      <w:pPr>
+        <w:shd w:val="clear" w:color="auto" w:fill="FFFFFF"/>
+        <w:textAlignment w:val="baseline"/>
+        <w:rPr>
+          <w:rFonts w:ascii="inherit" w:hAnsi="inherit"/>
+          <w:color w:val="3B3B3B"/>
+          <w:sz w:val="28"/>
+          <w:szCs w:val="28"/>
+        </w:rPr>
+      </w:pPr>
+      <w:r>
+        <w:rPr>
+          <w:rFonts w:ascii="inherit" w:hAnsi="inherit"/>
+          <w:color w:val="3B3B3B"/>
+          <w:sz w:val="28"/>
+          <w:szCs w:val="28"/>
+        </w:rPr>
+        <w:t xml:space="preserve">Senior QA Tester</w:t>
+      </w:r>
+    </w:p>
+    <w:p>
+      <w:pPr>
+        <w:pStyle w:val="Heading3"/>
+        <w:shd w:val="clear" w:color="auto" w:fill="FFFFFF"/>
+        <w:spacing w:before="105" w:beforeAutospacing="0" w:after="120" w:afterAutospacing="0" w:line="264" w:lineRule="atLeast"/>
+        <w:textAlignment w:val="baseline"/>
+        <w:rPr>
+          <w:rFonts w:ascii="Helvetica Neue" w:hAnsi="Helvetica Neue"/>
+          <w:b w:val="0"/>
+          <w:bCs w:val="0"/>
+          <w:color w:val="F4B517"/>
+          <w:sz w:val="28"/>
+          <w:szCs w:val="28"/>
+        </w:rPr>
+      </w:pPr>
+      <w:r>
+        <w:rPr>
+          <w:rFonts w:ascii="Helvetica Neue" w:hAnsi="Helvetica Neue"/>
+          <w:b w:val="0"/>
+          <w:bCs w:val="0"/>
+          <w:color w:val="F4B517"/>
+          <w:sz w:val="28"/>
+          <w:szCs w:val="28"/>
+        </w:rPr>
+        <w:t>clot</w:t>
+      </w:r>
+    </w:p>
+    <w:p>
+      <w:pPr>
+        <w:shd w:val="clear" w:color="auto" w:fill="FFFFFF"/>
+        <w:textAlignment w:val="baseline"/>
+        <w:rPr>
+          <w:rFonts w:ascii="inherit" w:hAnsi="inherit"/>
+          <w:color w:val="3B3B3B"/>
+          <w:sz w:val="28"/>
+          <w:szCs w:val="28"/>
+        </w:rPr>
+      </w:pPr>
+      <w:r>
+        <w:rPr>
+          <w:rFonts w:ascii="inherit" w:hAnsi="inherit"/>
+          <w:color w:val="3B3B3B"/>
+          <w:sz w:val="28"/>
+          <w:szCs w:val="28"/>
+        </w:rPr>
+        <w:t>security</w:t>
+      </w:r>
+    </w:p>
+    <w:p>
+      <w:pPr>
         <w:shd w:val="clear" w:color="auto" w:fill="FFFFFF"/>
         <w:spacing w:after="0" w:line="264" w:lineRule="atLeast"/>
         <w:jc w:val="center"/>
@@ -1003,229 +1367,11 @@
         <w:outlineLvl w:val="0"/>
         <w:rPr>
           <w:rFonts w:ascii="Tahoma" w:eastAsia="Times New Roman" w:hAnsi="Tahoma" w:cs="Tahoma"/>
-          <w:caps/>
-          <w:color w:val="F4B517"/>
-          <w:spacing w:val="15"/>
-          <w:kern w:val="36"/>
-          <w:sz w:val="28"/>
-          <w:szCs w:val="28"/>
-        </w:rPr>
-      </w:pPr>
-      <w:r>
-        <w:rPr>
-          <w:rFonts w:ascii="Tahoma" w:hAnsi="Tahoma" w:cs="Tahoma" w:eastAsia="Times New Roman"/>
-          <w:caps/>
-          <w:color w:val="F4B517"/>
-          <w:spacing w:val="15"/>
-          <w:kern w:val="36"/>
-          <w:sz w:val="28"/>
-          <w:szCs w:val="28"/>
-        </w:rPr>
-        <w:t xml:space="preserve"> HIVE TEAM: QUALITY</w:t>
-      </w:r>
-    </w:p>
-    <w:p>
-      <w:pPr>
-        <w:shd w:val="clear" w:color="auto" w:fill="FFFFFF"/>
-        <w:spacing w:after="0" w:line="312" w:lineRule="atLeast"/>
-        <w:jc w:val="center"/>
-        <w:textAlignment w:val="baseline"/>
-        <w:rPr>
-          <w:rFonts w:ascii="Tahoma" w:eastAsia="Times New Roman" w:hAnsi="Tahoma" w:cs="Tahoma"/>
-          <w:color w:val="252525"/>
-          <w:sz w:val="28"/>
-          <w:szCs w:val="28"/>
-        </w:rPr>
-      </w:pPr>
-      <w:r>
-        <w:rPr>
-          <w:rFonts w:ascii="Tahoma" w:hAnsi="Tahoma" w:cs="Tahoma" w:eastAsia="Times New Roman"/>
-          <w:color w:val="252525"/>
-          <w:sz w:val="28"/>
-          <w:szCs w:val="28"/>
-        </w:rPr>
-        <w:t xml:space="preserve">Ensuring all development tasks meet quality criteria.</w:t>
-      </w:r>
-    </w:p>
-    <w:p>
-      <w:pPr>
-        <w:shd w:val="clear" w:color="auto" w:fill="FFFFFF"/>
-        <w:spacing w:before="105" w:after="120" w:line="264" w:lineRule="atLeast"/>
-        <w:textAlignment w:val="baseline"/>
-        <w:outlineLvl w:val="2"/>
-        <w:rPr>
-          <w:rFonts w:ascii="Tahoma" w:eastAsia="Times New Roman" w:hAnsi="Tahoma" w:cs="Tahoma"/>
-          <w:color w:val="F4B517"/>
-          <w:sz w:val="28"/>
-          <w:szCs w:val="28"/>
-        </w:rPr>
-      </w:pPr>
-      <w:r>
-        <w:rPr>
-          <w:rFonts w:ascii="Tahoma" w:hAnsi="Tahoma" w:cs="Tahoma" w:eastAsia="Times New Roman"/>
-          <w:color w:val="F4B517"/>
-          <w:sz w:val="28"/>
-          <w:szCs w:val="28"/>
-        </w:rPr>
-        <w:t>Cryptolize</w:t>
-      </w:r>
-    </w:p>
-    <w:p>
-      <w:pPr>
-        <w:shd w:val="clear" w:color="auto" w:fill="FFFFFF"/>
-        <w:spacing w:after="0" w:line="240" w:lineRule="auto"/>
-        <w:textAlignment w:val="baseline"/>
-        <w:rPr>
-          <w:rFonts w:ascii="Tahoma" w:eastAsia="Times New Roman" w:hAnsi="Tahoma" w:cs="Tahoma"/>
-          <w:color w:val="3B3B3B"/>
-          <w:sz w:val="28"/>
-          <w:szCs w:val="28"/>
-        </w:rPr>
-      </w:pPr>
-      <w:r>
-        <w:rPr>
-          <w:rFonts w:ascii="Tahoma" w:hAnsi="Tahoma" w:cs="Tahoma" w:eastAsia="Times New Roman"/>
-          <w:color w:val="3B3B3B"/>
-          <w:sz w:val="28"/>
-          <w:szCs w:val="28"/>
-        </w:rPr>
-        <w:t xml:space="preserve">Hive Coordinator</w:t>
-      </w:r>
-    </w:p>
-    <w:p>
-      <w:pPr>
-        <w:shd w:val="clear" w:color="auto" w:fill="FFFFFF"/>
-        <w:spacing w:after="120" w:line="264" w:lineRule="atLeast"/>
-        <w:textAlignment w:val="baseline"/>
-        <w:outlineLvl w:val="2"/>
-        <w:rPr>
-          <w:rFonts w:ascii="Tahoma" w:eastAsia="Times New Roman" w:hAnsi="Tahoma" w:cs="Tahoma"/>
-          <w:color w:val="F4B517"/>
-          <w:sz w:val="28"/>
-          <w:szCs w:val="28"/>
-        </w:rPr>
-      </w:pPr>
-      <w:r>
-        <w:rPr>
-          <w:rFonts w:ascii="Tahoma" w:hAnsi="Tahoma" w:cs="Tahoma" w:eastAsia="Times New Roman"/>
-          <w:color w:val="F4B517"/>
-          <w:sz w:val="28"/>
-          <w:szCs w:val="28"/>
-        </w:rPr>
-        <w:t>Jazz</w:t>
-      </w:r>
-    </w:p>
-    <w:p>
-      <w:pPr>
-        <w:shd w:val="clear" w:color="auto" w:fill="FFFFFF"/>
-        <w:spacing w:after="0" w:line="240" w:lineRule="auto"/>
-        <w:textAlignment w:val="baseline"/>
-        <w:rPr>
-          <w:rFonts w:ascii="Tahoma" w:eastAsia="Times New Roman" w:hAnsi="Tahoma" w:cs="Tahoma"/>
-          <w:color w:val="3B3B3B"/>
-          <w:sz w:val="28"/>
-          <w:szCs w:val="28"/>
-        </w:rPr>
-      </w:pPr>
-      <w:r>
-        <w:rPr>
-          <w:rFonts w:ascii="Tahoma" w:hAnsi="Tahoma" w:cs="Tahoma" w:eastAsia="Times New Roman"/>
-          <w:color w:val="3B3B3B"/>
-          <w:sz w:val="28"/>
-          <w:szCs w:val="28"/>
-        </w:rPr>
-        <w:t xml:space="preserve">Release Coordinator</w:t>
-      </w:r>
-    </w:p>
-    <w:p>
-      <w:pPr>
-        <w:shd w:val="clear" w:color="auto" w:fill="FFFFFF"/>
-        <w:spacing w:after="120" w:line="264" w:lineRule="atLeast"/>
-        <w:textAlignment w:val="baseline"/>
-        <w:outlineLvl w:val="2"/>
-        <w:rPr>
-          <w:rFonts w:ascii="Tahoma" w:eastAsia="Times New Roman" w:hAnsi="Tahoma" w:cs="Tahoma"/>
-          <w:color w:val="F4B517"/>
-          <w:sz w:val="28"/>
-          <w:szCs w:val="28"/>
-        </w:rPr>
-      </w:pPr>
-      <w:r>
-        <w:rPr>
-          <w:rFonts w:ascii="Tahoma" w:hAnsi="Tahoma" w:cs="Tahoma" w:eastAsia="Times New Roman"/>
-          <w:color w:val="F4B517"/>
-          <w:sz w:val="28"/>
-          <w:szCs w:val="28"/>
-        </w:rPr>
-        <w:t>emelia</w:t>
-      </w:r>
-    </w:p>
-    <w:p>
-      <w:pPr>
-        <w:shd w:val="clear" w:color="auto" w:fill="FFFFFF"/>
-        <w:spacing w:after="0" w:line="240" w:lineRule="auto"/>
-        <w:textAlignment w:val="baseline"/>
-        <w:rPr>
-          <w:rFonts w:ascii="Tahoma" w:eastAsia="Times New Roman" w:hAnsi="Tahoma" w:cs="Tahoma"/>
-          <w:color w:val="3B3B3B"/>
-          <w:sz w:val="28"/>
-          <w:szCs w:val="28"/>
-        </w:rPr>
-      </w:pPr>
-      <w:r>
-        <w:rPr>
-          <w:rFonts w:ascii="Tahoma" w:hAnsi="Tahoma" w:cs="Tahoma" w:eastAsia="Times New Roman"/>
-          <w:color w:val="3B3B3B"/>
-          <w:sz w:val="28"/>
-          <w:szCs w:val="28"/>
-        </w:rPr>
-        <w:t>auditor</w:t>
-      </w:r>
-    </w:p>
-    <w:p>
-      <w:pPr>
-        <w:shd w:val="clear" w:color="auto" w:fill="FFFFFF"/>
-        <w:spacing w:after="120" w:line="264" w:lineRule="atLeast"/>
-        <w:textAlignment w:val="baseline"/>
-        <w:outlineLvl w:val="2"/>
-        <w:rPr>
-          <w:rFonts w:ascii="Tahoma" w:eastAsia="Times New Roman" w:hAnsi="Tahoma" w:cs="Tahoma"/>
-          <w:color w:val="F4B517"/>
-          <w:sz w:val="28"/>
-          <w:szCs w:val="28"/>
-        </w:rPr>
-      </w:pPr>
-      <w:r>
-        <w:rPr>
-          <w:rFonts w:ascii="Tahoma" w:hAnsi="Tahoma" w:cs="Tahoma" w:eastAsia="Times New Roman"/>
-          <w:color w:val="F4B517"/>
-          <w:sz w:val="28"/>
-          <w:szCs w:val="28"/>
-        </w:rPr>
-        <w:t>Nitego</w:t>
-      </w:r>
-    </w:p>
-    <w:p>
-      <w:pPr>
-        <w:shd w:val="clear" w:color="auto" w:fill="FFFFFF"/>
-        <w:spacing w:after="0" w:line="240" w:lineRule="auto"/>
-        <w:textAlignment w:val="baseline"/>
-        <w:rPr>
-          <w:rFonts w:ascii="Tahoma" w:eastAsia="Times New Roman" w:hAnsi="Tahoma" w:cs="Tahoma"/>
-          <w:color w:val="3B3B3B"/>
-          <w:sz w:val="28"/>
-          <w:szCs w:val="28"/>
-        </w:rPr>
-      </w:pPr>
-      <w:r>
-        <w:rPr>
-          <w:rFonts w:ascii="Tahoma" w:hAnsi="Tahoma" w:cs="Tahoma" w:eastAsia="Times New Roman"/>
-          <w:color w:val="3B3B3B"/>
-          <w:sz w:val="28"/>
-          <w:szCs w:val="28"/>
-        </w:rPr>
-        <w:t xml:space="preserve">Senior QA Tester</w:t>
-      </w:r>
+          <w:color w:val="3B3B3B"/>
+          <w:sz w:val="28"/>
+          <w:szCs w:val="28"/>
+        </w:rPr>
+      </w:pPr>
     </w:p>
     <w:p>
       <w:pPr>
@@ -2157,24 +2303,22 @@
     </w:p>
     <w:p>
       <w:pPr>
-        <w:shd w:val="clear" w:color="auto" w:fill="FFFFFF"/>
         <w:spacing w:after="0" w:line="240" w:lineRule="auto"/>
-        <w:textAlignment w:val="baseline"/>
-        <w:rPr>
-          <w:rFonts w:ascii="Tahoma" w:eastAsia="Times New Roman" w:hAnsi="Tahoma" w:cs="Tahoma"/>
-          <w:color w:val="3B3B3B"/>
-          <w:sz w:val="28"/>
-          <w:szCs w:val="28"/>
-        </w:rPr>
-      </w:pPr>
-      <w:r>
-        <w:rPr>
-          <w:rFonts w:ascii="Tahoma" w:hAnsi="Tahoma" w:cs="Tahoma" w:eastAsia="Times New Roman"/>
-          <w:color w:val="3B3B3B"/>
-          <w:sz w:val="28"/>
-          <w:szCs w:val="28"/>
-        </w:rPr>
-        <w:t>Support</w:t>
+        <w:rPr>
+          <w:rFonts w:ascii="Times New Roman" w:eastAsia="Times New Roman" w:hAnsi="Times New Roman" w:cs="Times New Roman"/>
+          <w:sz w:val="28"/>
+          <w:szCs w:val="28"/>
+        </w:rPr>
+      </w:pPr>
+      <w:r>
+        <w:rPr>
+          <w:rFonts w:ascii="Helvetica Neue" w:hAnsi="Helvetica Neue" w:cs="Times New Roman" w:eastAsia="Times New Roman"/>
+          <w:color w:val="3B3B3B"/>
+          <w:sz w:val="28"/>
+          <w:szCs w:val="28"/>
+          <w:shd w:val="clear" w:color="auto" w:fill="FFFFFF"/>
+        </w:rPr>
+        <w:t xml:space="preserve">Assistant Coordinator</w:t>
       </w:r>
     </w:p>
     <w:p>
@@ -2335,6 +2479,7 @@
         <w:t xml:space="preserve">In order to create and maintain a decentralized governance structure, we are introducing two concepts SmartHive and Hive Structuring Teams (HST). SmartHive enables anyone that holds coins the opportunity to vote on proposals submitted by the community. SmartHive will be the lifeblood of the project, which will allow anyone to get involved and submit proposals, helping to generate organic growth at a grassroots level, creating a bottom-up management structure.</w:t>
       </w:r>
     </w:p>
+    <w:bookmarkEnd w:id="0"/>
     <w:p>
       <w:pPr>
         <w:rPr>
@@ -2355,7 +2500,7 @@
 </file>
 
 <file path=word/styles.xml><?xml version="1.0" encoding="utf-8"?>
-<w:styles xmlns:mc="http://schemas.openxmlformats.org/markup-compatibility/2006" xmlns:r="http://schemas.openxmlformats.org/officeDocument/2006/relationships" xmlns:w="http://schemas.openxmlformats.org/wordprocessingml/2006/main" xmlns:w14="http://schemas.microsoft.com/office/word/2010/wordml" xmlns:w15="http://schemas.microsoft.com/office/word/2012/wordml" mc:Ignorable="w14 w15">
+<w:styles xmlns:mc="http://schemas.openxmlformats.org/markup-compatibility/2006" xmlns:r="http://schemas.openxmlformats.org/officeDocument/2006/relationships" xmlns:w="http://schemas.openxmlformats.org/wordprocessingml/2006/main" xmlns:w14="http://schemas.microsoft.com/office/word/2010/wordml" xmlns:w15="http://schemas.microsoft.com/office/word/2012/wordml" xmlns:w16cid="http://schemas.microsoft.com/office/word/2016/wordml/cid" xmlns:w16se="http://schemas.microsoft.com/office/word/2015/wordml/symex" mc:Ignorable="w14 w15 w16se w16cid">
   <w:docDefaults>
     <w:rPrDefault>
       <w:rPr>
@@ -2371,7 +2516,7 @@
       </w:pPr>
     </w:pPrDefault>
   </w:docDefaults>
-  <w:latentStyles w:defLockedState="0" w:defUIPriority="99" w:defSemiHidden="0" w:defUnhideWhenUsed="0" w:defQFormat="0" w:count="371">
+  <w:latentStyles w:defLockedState="0" w:defUIPriority="99" w:defSemiHidden="0" w:defUnhideWhenUsed="0" w:defQFormat="0" w:count="375">
     <w:lsdException w:name="Normal" w:uiPriority="0" w:qFormat="1"/>
     <w:lsdException w:name="heading 1" w:uiPriority="9" w:qFormat="1"/>
     <w:lsdException w:name="heading 2" w:semiHidden="1" w:uiPriority="9" w:unhideWhenUsed="1" w:qFormat="1"/>
@@ -2477,7 +2622,6 @@
     <w:lsdException w:name="HTML Sample" w:semiHidden="1" w:unhideWhenUsed="1"/>
     <w:lsdException w:name="HTML Typewriter" w:semiHidden="1" w:unhideWhenUsed="1"/>
     <w:lsdException w:name="HTML Variable" w:semiHidden="1" w:unhideWhenUsed="1"/>
-    <w:lsdException w:name="Normal Table" w:semiHidden="1" w:unhideWhenUsed="1"/>
     <w:lsdException w:name="annotation subject" w:semiHidden="1" w:unhideWhenUsed="1"/>
     <w:lsdException w:name="No List" w:semiHidden="1" w:unhideWhenUsed="1"/>
     <w:lsdException w:name="Outline List 1" w:semiHidden="1" w:unhideWhenUsed="1"/>
@@ -2521,10 +2665,8 @@
     <w:lsdException w:name="Table Elegant" w:semiHidden="1" w:unhideWhenUsed="1"/>
     <w:lsdException w:name="Table Professional" w:semiHidden="1" w:unhideWhenUsed="1"/>
     <w:lsdException w:name="Table Subtle 1" w:semiHidden="1" w:unhideWhenUsed="1"/>
-    <w:lsdException w:name="Table Subtle 2" w:semiHidden="1" w:unhideWhenUsed="1"/>
     <w:lsdException w:name="Table Web 1" w:semiHidden="1" w:unhideWhenUsed="1"/>
     <w:lsdException w:name="Table Web 2" w:semiHidden="1" w:unhideWhenUsed="1"/>
-    <w:lsdException w:name="Table Web 3" w:semiHidden="1" w:unhideWhenUsed="1"/>
     <w:lsdException w:name="Balloon Text" w:semiHidden="1" w:unhideWhenUsed="1"/>
     <w:lsdException w:name="Table Grid" w:uiPriority="39"/>
     <w:lsdException w:name="Table Theme" w:semiHidden="1" w:unhideWhenUsed="1"/>
@@ -2743,6 +2885,10 @@
     <w:lsdException w:name="List Table 5 Dark Accent 6" w:uiPriority="50"/>
     <w:lsdException w:name="List Table 6 Colorful Accent 6" w:uiPriority="51"/>
     <w:lsdException w:name="List Table 7 Colorful Accent 6" w:uiPriority="52"/>
+    <w:lsdException w:name="Mention" w:semiHidden="1" w:unhideWhenUsed="1"/>
+    <w:lsdException w:name="Smart Hyperlink" w:semiHidden="1" w:unhideWhenUsed="1"/>
+    <w:lsdException w:name="Hashtag" w:semiHidden="1" w:unhideWhenUsed="1"/>
+    <w:lsdException w:name="Unresolved Mention" w:semiHidden="1" w:unhideWhenUsed="1"/>
   </w:latentStyles>
   <w:style w:type="paragraph" w:default="1" w:styleId="Normal">
     <w:name w:val="Normal"/>

</xml_diff>